<commit_message>
Écriture de la mainpage (implémentation) et indentations.
Modifications qui seront validées :
	modifié:         rapport_implementation/rapport final.docx
	modifié:         src/crawler.c
	modifié:         src/crawler.h
	modifié:         src/filter.c
	modifié:         src/list_arg.c
	modifié:         src/list_arg.h
	modifié:         src/list_bool.c
	modifié:         src/list_bool.h
	modifié:         src/logger.h
	nouveau fichier: src/mainpage.dox
	modifié:         src/parser.c
	modifié:         src/searchfolder.c
</commit_message>
<xml_diff>
--- a/rapport_implementation/rapport final.docx
+++ b/rapport_implementation/rapport final.docx
@@ -1,6 +1,6 @@
 
 <file path=word/document.xml><?xml version="1.0" encoding="utf-8"?>
-<w:document xmlns:wpc="http://schemas.microsoft.com/office/word/2010/wordprocessingCanvas" xmlns:cx="http://schemas.microsoft.com/office/drawing/2014/chartex" xmlns:cx1="http://schemas.microsoft.com/office/drawing/2015/9/8/chartex" xmlns:cx2="http://schemas.microsoft.com/office/drawing/2015/10/21/chartex" xmlns:cx3="http://schemas.microsoft.com/office/drawing/2016/5/9/chartex" xmlns:cx4="http://schemas.microsoft.com/office/drawing/2016/5/10/chartex" xmlns:cx5="http://schemas.microsoft.com/office/drawing/2016/5/11/chartex" xmlns:mc="http://schemas.openxmlformats.org/markup-compatibility/2006" xmlns:o="urn:schemas-microsoft-com:office:office" xmlns:r="http://schemas.openxmlformats.org/officeDocument/2006/relationships" xmlns:m="http://schemas.openxmlformats.org/officeDocument/2006/math" xmlns:v="urn:schemas-microsoft-com:vml" xmlns:wp14="http://schemas.microsoft.com/office/word/2010/wordprocessingDrawing" xmlns:wp="http://schemas.openxmlformats.org/drawingml/2006/wordprocessingDrawing" xmlns:w10="urn:schemas-microsoft-com:office:word" xmlns:w="http://schemas.openxmlformats.org/wordprocessingml/2006/main" xmlns:w14="http://schemas.microsoft.com/office/word/2010/wordml" xmlns:w15="http://schemas.microsoft.com/office/word/2012/wordml" xmlns:w16se="http://schemas.microsoft.com/office/word/2015/wordml/symex" xmlns:wpg="http://schemas.microsoft.com/office/word/2010/wordprocessingGroup" xmlns:wpi="http://schemas.microsoft.com/office/word/2010/wordprocessingInk" xmlns:wne="http://schemas.microsoft.com/office/word/2006/wordml" xmlns:wps="http://schemas.microsoft.com/office/word/2010/wordprocessingShape" mc:Ignorable="w14 w15 w16se wp14">
+<w:document xmlns:wpc="http://schemas.microsoft.com/office/word/2010/wordprocessingCanvas" xmlns:mc="http://schemas.openxmlformats.org/markup-compatibility/2006" xmlns:o="urn:schemas-microsoft-com:office:office" xmlns:r="http://schemas.openxmlformats.org/officeDocument/2006/relationships" xmlns:m="http://schemas.openxmlformats.org/officeDocument/2006/math" xmlns:v="urn:schemas-microsoft-com:vml" xmlns:wp14="http://schemas.microsoft.com/office/word/2010/wordprocessingDrawing" xmlns:wp="http://schemas.openxmlformats.org/drawingml/2006/wordprocessingDrawing" xmlns:w10="urn:schemas-microsoft-com:office:word" xmlns:w="http://schemas.openxmlformats.org/wordprocessingml/2006/main" xmlns:w14="http://schemas.microsoft.com/office/word/2010/wordml" xmlns:w15="http://schemas.microsoft.com/office/word/2012/wordml" xmlns:wpg="http://schemas.microsoft.com/office/word/2010/wordprocessingGroup" xmlns:wpi="http://schemas.microsoft.com/office/word/2010/wordprocessingInk" xmlns:wne="http://schemas.microsoft.com/office/word/2006/wordml" xmlns:wps="http://schemas.microsoft.com/office/word/2010/wordprocessingShape" mc:Ignorable="w14 w15 wp14">
   <w:body>
     <w:p>
       <w:pPr>
@@ -85,10 +85,7 @@
     <w:p/>
     <w:p/>
     <w:p/>
-    <w:p>
-      <w:bookmarkStart w:id="0" w:name="_GoBack"/>
-      <w:bookmarkEnd w:id="0"/>
-    </w:p>
+    <w:p/>
     <w:p>
       <w:pPr>
         <w:rPr>
@@ -96,6 +93,7 @@
           <w:szCs w:val="40"/>
         </w:rPr>
       </w:pPr>
+      <w:proofErr w:type="spellStart"/>
       <w:r>
         <w:rPr>
           <w:b/>
@@ -106,22 +104,33 @@
         <w:lastRenderedPageBreak/>
         <w:t>Parser</w:t>
       </w:r>
-    </w:p>
-    <w:p>
-      <w:pPr>
-        <w:rPr>
-          <w:i/>
-        </w:rPr>
-      </w:pPr>
-      <w:r>
-        <w:t xml:space="preserve">Le parser se charge de lire les arguments qui sont données en entrée. Pour ce faire il utilise la fonction </w:t>
-      </w:r>
+      <w:proofErr w:type="spellEnd"/>
+    </w:p>
+    <w:p>
+      <w:pPr>
+        <w:rPr>
+          <w:i/>
+        </w:rPr>
+      </w:pPr>
+      <w:r>
+        <w:t xml:space="preserve">Le </w:t>
+      </w:r>
+      <w:proofErr w:type="spellStart"/>
+      <w:r>
+        <w:t>parser</w:t>
+      </w:r>
+      <w:proofErr w:type="spellEnd"/>
+      <w:r>
+        <w:t xml:space="preserve"> se charge de lire les arguments qui sont données en entrée. Pour ce faire il utilise la fonction </w:t>
+      </w:r>
+      <w:proofErr w:type="spellStart"/>
       <w:r>
         <w:rPr>
           <w:i/>
         </w:rPr>
         <w:t>getopt_long_only</w:t>
       </w:r>
+      <w:proofErr w:type="spellEnd"/>
       <w:r>
         <w:rPr>
           <w:i/>
@@ -131,8 +140,13 @@
     </w:p>
     <w:p>
       <w:r>
-        <w:t>Le parser</w:t>
-      </w:r>
+        <w:t xml:space="preserve">Le </w:t>
+      </w:r>
+      <w:proofErr w:type="spellStart"/>
+      <w:r>
+        <w:t>parser</w:t>
+      </w:r>
+      <w:proofErr w:type="spellEnd"/>
       <w:r>
         <w:t xml:space="preserve"> permet de lire et de traiter les options suivantes :</w:t>
       </w:r>
@@ -146,12 +160,14 @@
       <w:r>
         <w:t>-</w:t>
       </w:r>
+      <w:proofErr w:type="spellStart"/>
       <w:r>
         <w:rPr>
           <w:b/>
         </w:rPr>
         <w:t>name</w:t>
       </w:r>
+      <w:proofErr w:type="spellEnd"/>
     </w:p>
     <w:p>
       <w:r>
@@ -173,8 +189,30 @@
         <w:rPr>
           <w:b/>
         </w:rPr>
-        <w:t>-name exactName</w:t>
-      </w:r>
+        <w:t>-</w:t>
+      </w:r>
+      <w:proofErr w:type="spellStart"/>
+      <w:r>
+        <w:rPr>
+          <w:b/>
+        </w:rPr>
+        <w:t>name</w:t>
+      </w:r>
+      <w:proofErr w:type="spellEnd"/>
+      <w:r>
+        <w:rPr>
+          <w:b/>
+        </w:rPr>
+        <w:t xml:space="preserve"> </w:t>
+      </w:r>
+      <w:proofErr w:type="spellStart"/>
+      <w:r>
+        <w:rPr>
+          <w:b/>
+        </w:rPr>
+        <w:t>exactName</w:t>
+      </w:r>
+      <w:proofErr w:type="spellEnd"/>
       <w:r>
         <w:t xml:space="preserve">, </w:t>
       </w:r>
@@ -187,12 +225,14 @@
       <w:r>
         <w:t xml:space="preserve"> </w:t>
       </w:r>
+      <w:proofErr w:type="spellStart"/>
       <w:r>
         <w:rPr>
           <w:i/>
         </w:rPr>
         <w:t>exactName</w:t>
       </w:r>
+      <w:proofErr w:type="spellEnd"/>
       <w:r>
         <w:t xml:space="preserve"> est le nom exact</w:t>
       </w:r>
@@ -216,14 +256,30 @@
         <w:rPr>
           <w:i/>
         </w:rPr>
-        <w:t xml:space="preserve">-name </w:t>
-      </w:r>
+        <w:t>-</w:t>
+      </w:r>
+      <w:proofErr w:type="spellStart"/>
+      <w:r>
+        <w:rPr>
+          <w:i/>
+        </w:rPr>
+        <w:t>name</w:t>
+      </w:r>
+      <w:proofErr w:type="spellEnd"/>
+      <w:r>
+        <w:rPr>
+          <w:i/>
+        </w:rPr>
+        <w:t xml:space="preserve"> </w:t>
+      </w:r>
+      <w:proofErr w:type="spellStart"/>
       <w:r>
         <w:rPr>
           <w:i/>
         </w:rPr>
         <w:t>source.c</w:t>
       </w:r>
+      <w:proofErr w:type="spellEnd"/>
     </w:p>
     <w:p>
       <w:pPr>
@@ -234,12 +290,14 @@
       <w:r>
         <w:t>-</w:t>
       </w:r>
+      <w:proofErr w:type="spellStart"/>
       <w:r>
         <w:rPr>
           <w:b/>
         </w:rPr>
         <w:t>name_contain</w:t>
       </w:r>
+      <w:proofErr w:type="spellEnd"/>
     </w:p>
     <w:p>
       <w:r>
@@ -266,8 +324,30 @@
         <w:rPr>
           <w:b/>
         </w:rPr>
-        <w:t>-name_contain partOfName</w:t>
-      </w:r>
+        <w:t>-</w:t>
+      </w:r>
+      <w:proofErr w:type="spellStart"/>
+      <w:r>
+        <w:rPr>
+          <w:b/>
+        </w:rPr>
+        <w:t>name_contain</w:t>
+      </w:r>
+      <w:proofErr w:type="spellEnd"/>
+      <w:r>
+        <w:rPr>
+          <w:b/>
+        </w:rPr>
+        <w:t xml:space="preserve"> </w:t>
+      </w:r>
+      <w:proofErr w:type="spellStart"/>
+      <w:r>
+        <w:rPr>
+          <w:b/>
+        </w:rPr>
+        <w:t>partOfName</w:t>
+      </w:r>
+      <w:proofErr w:type="spellEnd"/>
       <w:r>
         <w:t>,</w:t>
       </w:r>
@@ -283,19 +363,29 @@
       <w:r>
         <w:t xml:space="preserve"> </w:t>
       </w:r>
+      <w:proofErr w:type="spellStart"/>
       <w:r>
         <w:rPr>
           <w:i/>
         </w:rPr>
         <w:t>partOfName</w:t>
       </w:r>
+      <w:proofErr w:type="spellEnd"/>
       <w:r>
         <w:t xml:space="preserve"> est une sous-chaine de caractère qui se trouve dans le fichier à rechercher.</w:t>
       </w:r>
     </w:p>
     <w:p>
       <w:r>
-        <w:t>Exemple : -name_containt source</w:t>
+        <w:t>Exemple : -</w:t>
+      </w:r>
+      <w:proofErr w:type="spellStart"/>
+      <w:r>
+        <w:t>name_containt</w:t>
+      </w:r>
+      <w:proofErr w:type="spellEnd"/>
+      <w:r>
+        <w:t xml:space="preserve"> source</w:t>
       </w:r>
     </w:p>
     <w:p>
@@ -333,7 +423,55 @@
         <w:t xml:space="preserve"> </w:t>
       </w:r>
       <w:r>
-        <w:t>[+/-/RIEN]taille[unite] où taille est la taille du fichier de l’ordre de l’unité. L’unité peut être b(byte), k(kilobyte), m(megabyte) ou g(gigabyte). Si aucune unité n’est spécifiée, l’unité par défaut sera le byte. Le flag [+/-/RIEN] permet de spécifier si la taille du fichier doit être inférieure (-), supérieure(+) ou égale(RIEN) à la taille donnée.</w:t>
+        <w:t>[+/-/RIEN</w:t>
+      </w:r>
+      <w:proofErr w:type="gramStart"/>
+      <w:r>
+        <w:t>]taille</w:t>
+      </w:r>
+      <w:proofErr w:type="gramEnd"/>
+      <w:r>
+        <w:t>[</w:t>
+      </w:r>
+      <w:proofErr w:type="spellStart"/>
+      <w:r>
+        <w:t>unite</w:t>
+      </w:r>
+      <w:proofErr w:type="spellEnd"/>
+      <w:r>
+        <w:t xml:space="preserve">] où taille est la taille du fichier de l’ordre de l’unité. L’unité peut être </w:t>
+      </w:r>
+      <w:proofErr w:type="gramStart"/>
+      <w:r>
+        <w:t>b(</w:t>
+      </w:r>
+      <w:proofErr w:type="gramEnd"/>
+      <w:r>
+        <w:t>byte), k(</w:t>
+      </w:r>
+      <w:proofErr w:type="spellStart"/>
+      <w:r>
+        <w:t>kilobyte</w:t>
+      </w:r>
+      <w:proofErr w:type="spellEnd"/>
+      <w:r>
+        <w:t>), m(</w:t>
+      </w:r>
+      <w:proofErr w:type="spellStart"/>
+      <w:r>
+        <w:t>megabyte</w:t>
+      </w:r>
+      <w:proofErr w:type="spellEnd"/>
+      <w:r>
+        <w:t>) ou g(</w:t>
+      </w:r>
+      <w:proofErr w:type="spellStart"/>
+      <w:r>
+        <w:t>gigabyte</w:t>
+      </w:r>
+      <w:proofErr w:type="spellEnd"/>
+      <w:r>
+        <w:t>). Si aucune unité n’est spécifiée, l’unité par défaut sera le byte. Le flag [+/-/RIEN] permet de spécifier si la taille du fichier doit être inférieure (-), supérieure(+) ou égale(RIEN) à la taille donnée.</w:t>
       </w:r>
     </w:p>
     <w:p>
@@ -370,7 +508,14 @@
         <w:rPr>
           <w:b/>
         </w:rPr>
-        <w:t>-date [+/-/RIEN]</w:t>
+        <w:t>-date [+/-/RIEN</w:t>
+      </w:r>
+      <w:proofErr w:type="gramStart"/>
+      <w:r>
+        <w:rPr>
+          <w:b/>
+        </w:rPr>
+        <w:t>]</w:t>
       </w:r>
       <w:r>
         <w:rPr>
@@ -378,6 +523,7 @@
         </w:rPr>
         <w:t>date</w:t>
       </w:r>
+      <w:proofErr w:type="gramEnd"/>
       <w:r>
         <w:rPr>
           <w:b/>
@@ -448,8 +594,16 @@
         <w:rPr>
           <w:b/>
         </w:rPr>
-        <w:t>-owner</w:t>
-      </w:r>
+        <w:t>-</w:t>
+      </w:r>
+      <w:proofErr w:type="spellStart"/>
+      <w:r>
+        <w:rPr>
+          <w:b/>
+        </w:rPr>
+        <w:t>owner</w:t>
+      </w:r>
+      <w:proofErr w:type="spellEnd"/>
     </w:p>
     <w:p>
       <w:r>
@@ -464,22 +618,68 @@
         <w:rPr>
           <w:b/>
         </w:rPr>
-        <w:t>-owner [RIEN/!]number[u/g],</w:t>
+        <w:t>-</w:t>
+      </w:r>
+      <w:proofErr w:type="spellStart"/>
+      <w:r>
+        <w:rPr>
+          <w:b/>
+        </w:rPr>
+        <w:t>owner</w:t>
+      </w:r>
+      <w:proofErr w:type="spellEnd"/>
+      <w:r>
+        <w:rPr>
+          <w:b/>
+        </w:rPr>
+        <w:t xml:space="preserve"> [RIEN/!]</w:t>
+      </w:r>
+      <w:proofErr w:type="spellStart"/>
+      <w:proofErr w:type="gramStart"/>
+      <w:r>
+        <w:rPr>
+          <w:b/>
+        </w:rPr>
+        <w:t>number</w:t>
+      </w:r>
+      <w:proofErr w:type="spellEnd"/>
+      <w:r>
+        <w:rPr>
+          <w:b/>
+        </w:rPr>
+        <w:t>[</w:t>
+      </w:r>
+      <w:proofErr w:type="gramEnd"/>
+      <w:r>
+        <w:rPr>
+          <w:b/>
+        </w:rPr>
+        <w:t>u/g],</w:t>
       </w:r>
       <w:r>
         <w:t xml:space="preserve"> ou </w:t>
       </w:r>
+      <w:proofErr w:type="spellStart"/>
       <w:r>
         <w:rPr>
           <w:i/>
         </w:rPr>
         <w:t>number</w:t>
       </w:r>
+      <w:proofErr w:type="spellEnd"/>
       <w:r>
         <w:t xml:space="preserve"> est l’id du p</w:t>
       </w:r>
       <w:r>
-        <w:t xml:space="preserve">ropriétaire. Le flag ! permet de </w:t>
+        <w:t xml:space="preserve">ropriétaire. Le flag ! </w:t>
+      </w:r>
+      <w:proofErr w:type="gramStart"/>
+      <w:r>
+        <w:t>permet</w:t>
+      </w:r>
+      <w:proofErr w:type="gramEnd"/>
+      <w:r>
+        <w:t xml:space="preserve"> de </w:t>
       </w:r>
       <w:r>
         <w:t>choisir</w:t>
@@ -516,8 +716,16 @@
         <w:rPr>
           <w:i/>
         </w:rPr>
-        <w:t>-owner</w:t>
-      </w:r>
+        <w:t>-</w:t>
+      </w:r>
+      <w:proofErr w:type="spellStart"/>
+      <w:r>
+        <w:rPr>
+          <w:i/>
+        </w:rPr>
+        <w:t>owner</w:t>
+      </w:r>
+      <w:proofErr w:type="spellEnd"/>
       <w:r>
         <w:rPr>
           <w:i/>
@@ -571,7 +779,15 @@
         <w:t>permission</w:t>
       </w:r>
       <w:r>
-        <w:t xml:space="preserve"> sont les droits sous le format rwxrwxrwx. Chaque droit peut être </w:t>
+        <w:t xml:space="preserve"> sont les droits sous le format </w:t>
+      </w:r>
+      <w:proofErr w:type="spellStart"/>
+      <w:r>
+        <w:t>rwxrwxrwx</w:t>
+      </w:r>
+      <w:proofErr w:type="spellEnd"/>
+      <w:r>
+        <w:t xml:space="preserve">. Chaque droit peut être </w:t>
       </w:r>
       <w:r>
         <w:t>remplacé</w:t>
@@ -607,7 +823,15 @@
         <w:t xml:space="preserve"> </w:t>
       </w:r>
       <w:r>
-        <w:t xml:space="preserve">USER_WRITE/USER_EXEC][GROUP:R/W/X][OTHER:R/W/X]. </w:t>
+        <w:t>USER_WRITE/USER_EXEC</w:t>
+      </w:r>
+      <w:proofErr w:type="gramStart"/>
+      <w:r>
+        <w:t>][</w:t>
+      </w:r>
+      <w:proofErr w:type="gramEnd"/>
+      <w:r>
+        <w:t xml:space="preserve">GROUP:R/W/X][OTHER:R/W/X]. </w:t>
       </w:r>
     </w:p>
     <w:p>
@@ -626,7 +850,21 @@
         <w:rPr>
           <w:i/>
         </w:rPr>
-        <w:t>-perm rwxrnn***</w:t>
+        <w:t xml:space="preserve">-perm </w:t>
+      </w:r>
+      <w:proofErr w:type="spellStart"/>
+      <w:r>
+        <w:rPr>
+          <w:i/>
+        </w:rPr>
+        <w:t>rwxrnn</w:t>
+      </w:r>
+      <w:proofErr w:type="spellEnd"/>
+      <w:r>
+        <w:rPr>
+          <w:i/>
+        </w:rPr>
+        <w:t>***</w:t>
       </w:r>
     </w:p>
     <w:p>
@@ -634,7 +872,15 @@
         <w:t>Tous les</w:t>
       </w:r>
       <w:r>
-        <w:t xml:space="preserve"> arguments peuvent être utilisé avec leur négation en utilisant l’argument </w:t>
+        <w:t xml:space="preserve"> arguments peuvent être </w:t>
+      </w:r>
+      <w:proofErr w:type="gramStart"/>
+      <w:r>
+        <w:t>utilisé</w:t>
+      </w:r>
+      <w:proofErr w:type="gramEnd"/>
+      <w:r>
+        <w:t xml:space="preserve"> avec leur négation en utilisant l’argument </w:t>
       </w:r>
       <w:r>
         <w:rPr>
@@ -675,38 +921,134 @@
       </w:r>
     </w:p>
     <w:p>
-      <w:r>
-        <w:t>Exemple :</w:t>
-      </w:r>
-    </w:p>
-    <w:p>
-      <w:pPr>
-        <w:rPr>
-          <w:b/>
-        </w:rPr>
-      </w:pPr>
-      <w:r>
-        <w:rPr>
-          <w:b/>
-        </w:rPr>
-        <w:t xml:space="preserve">-name_contain .mkv </w:t>
-      </w:r>
-      <w:r>
-        <w:rPr>
-          <w:b/>
+      <w:pPr>
+        <w:rPr>
+          <w:lang w:val="en-GB"/>
+        </w:rPr>
+      </w:pPr>
+      <w:proofErr w:type="spellStart"/>
+      <w:proofErr w:type="gramStart"/>
+      <w:r>
+        <w:rPr>
+          <w:lang w:val="en-GB"/>
+        </w:rPr>
+        <w:t>Exemple</w:t>
+      </w:r>
+      <w:proofErr w:type="spellEnd"/>
+      <w:r>
+        <w:rPr>
+          <w:lang w:val="en-GB"/>
+        </w:rPr>
+        <w:t> :</w:t>
+      </w:r>
+      <w:proofErr w:type="gramEnd"/>
+    </w:p>
+    <w:p>
+      <w:pPr>
+        <w:rPr>
+          <w:b/>
+          <w:lang w:val="en-GB"/>
+        </w:rPr>
+      </w:pPr>
+      <w:r>
+        <w:rPr>
+          <w:b/>
+          <w:lang w:val="en-GB"/>
         </w:rPr>
         <w:t>-</w:t>
       </w:r>
-      <w:r>
-        <w:rPr>
-          <w:b/>
-        </w:rPr>
-        <w:t>name_contain .mp4  -or -size +10g -and</w:t>
-      </w:r>
-    </w:p>
-    <w:p>
-      <w:r>
-        <w:t>Ce qui correspond à (name_contain .mkv ou name_contains .mp4) et (size +10g).</w:t>
+      <w:proofErr w:type="spellStart"/>
+      <w:r>
+        <w:rPr>
+          <w:b/>
+          <w:lang w:val="en-GB"/>
+        </w:rPr>
+        <w:t>name_contain</w:t>
+      </w:r>
+      <w:proofErr w:type="spellEnd"/>
+      <w:r>
+        <w:rPr>
+          <w:b/>
+          <w:lang w:val="en-GB"/>
+        </w:rPr>
+        <w:t xml:space="preserve"> .</w:t>
+      </w:r>
+      <w:proofErr w:type="spellStart"/>
+      <w:r>
+        <w:rPr>
+          <w:b/>
+          <w:lang w:val="en-GB"/>
+        </w:rPr>
+        <w:t>mkv</w:t>
+      </w:r>
+      <w:proofErr w:type="spellEnd"/>
+      <w:r>
+        <w:rPr>
+          <w:b/>
+          <w:lang w:val="en-GB"/>
+        </w:rPr>
+        <w:t xml:space="preserve"> </w:t>
+      </w:r>
+      <w:r>
+        <w:rPr>
+          <w:b/>
+          <w:lang w:val="en-GB"/>
+        </w:rPr>
+        <w:t>-</w:t>
+      </w:r>
+      <w:proofErr w:type="spellStart"/>
+      <w:r>
+        <w:rPr>
+          <w:b/>
+          <w:lang w:val="en-GB"/>
+        </w:rPr>
+        <w:t>name_contain</w:t>
+      </w:r>
+      <w:proofErr w:type="spellEnd"/>
+      <w:r>
+        <w:rPr>
+          <w:b/>
+          <w:lang w:val="en-GB"/>
+        </w:rPr>
+        <w:t xml:space="preserve"> .mp4 </w:t>
+      </w:r>
+      <w:bookmarkStart w:id="0" w:name="_GoBack"/>
+      <w:bookmarkEnd w:id="0"/>
+      <w:r>
+        <w:rPr>
+          <w:b/>
+          <w:lang w:val="en-GB"/>
+        </w:rPr>
+        <w:t>-or -size +10g -and</w:t>
+      </w:r>
+    </w:p>
+    <w:p>
+      <w:r>
+        <w:t>Ce qui correspond à (</w:t>
+      </w:r>
+      <w:proofErr w:type="spellStart"/>
+      <w:r>
+        <w:t>name_contain</w:t>
+      </w:r>
+      <w:proofErr w:type="spellEnd"/>
+      <w:r>
+        <w:t xml:space="preserve"> .</w:t>
+      </w:r>
+      <w:proofErr w:type="spellStart"/>
+      <w:r>
+        <w:t>mkv</w:t>
+      </w:r>
+      <w:proofErr w:type="spellEnd"/>
+      <w:r>
+        <w:t xml:space="preserve"> ou </w:t>
+      </w:r>
+      <w:proofErr w:type="spellStart"/>
+      <w:r>
+        <w:t>name_contains</w:t>
+      </w:r>
+      <w:proofErr w:type="spellEnd"/>
+      <w:r>
+        <w:t xml:space="preserve"> .mp4) et (size +10g).</w:t>
       </w:r>
     </w:p>
     <w:p/>
@@ -788,7 +1130,15 @@
     <w:p/>
     <w:p>
       <w:r>
-        <w:t>Le type contient le type de paramètre (and, or, not, name, size, date, etc..).</w:t>
+        <w:t xml:space="preserve">Le type contient le type de paramètre (and, or, not, </w:t>
+      </w:r>
+      <w:proofErr w:type="spellStart"/>
+      <w:r>
+        <w:t>name</w:t>
+      </w:r>
+      <w:proofErr w:type="spellEnd"/>
+      <w:r>
+        <w:t>, size, date, etc..).</w:t>
       </w:r>
       <w:r>
         <w:br/>
@@ -834,7 +1184,7 @@
 </file>
 
 <file path=word/numbering.xml><?xml version="1.0" encoding="utf-8"?>
-<w:numbering xmlns:wpc="http://schemas.microsoft.com/office/word/2010/wordprocessingCanvas" xmlns:cx="http://schemas.microsoft.com/office/drawing/2014/chartex" xmlns:cx1="http://schemas.microsoft.com/office/drawing/2015/9/8/chartex" xmlns:cx2="http://schemas.microsoft.com/office/drawing/2015/10/21/chartex" xmlns:cx3="http://schemas.microsoft.com/office/drawing/2016/5/9/chartex" xmlns:cx4="http://schemas.microsoft.com/office/drawing/2016/5/10/chartex" xmlns:cx5="http://schemas.microsoft.com/office/drawing/2016/5/11/chartex" xmlns:mc="http://schemas.openxmlformats.org/markup-compatibility/2006" xmlns:o="urn:schemas-microsoft-com:office:office" xmlns:r="http://schemas.openxmlformats.org/officeDocument/2006/relationships" xmlns:m="http://schemas.openxmlformats.org/officeDocument/2006/math" xmlns:v="urn:schemas-microsoft-com:vml" xmlns:wp14="http://schemas.microsoft.com/office/word/2010/wordprocessingDrawing" xmlns:wp="http://schemas.openxmlformats.org/drawingml/2006/wordprocessingDrawing" xmlns:w10="urn:schemas-microsoft-com:office:word" xmlns:w="http://schemas.openxmlformats.org/wordprocessingml/2006/main" xmlns:w14="http://schemas.microsoft.com/office/word/2010/wordml" xmlns:w15="http://schemas.microsoft.com/office/word/2012/wordml" xmlns:w16se="http://schemas.microsoft.com/office/word/2015/wordml/symex" xmlns:wpg="http://schemas.microsoft.com/office/word/2010/wordprocessingGroup" xmlns:wpi="http://schemas.microsoft.com/office/word/2010/wordprocessingInk" xmlns:wne="http://schemas.microsoft.com/office/word/2006/wordml" xmlns:wps="http://schemas.microsoft.com/office/word/2010/wordprocessingShape" mc:Ignorable="w14 w15 w16se wp14">
+<w:numbering xmlns:wpc="http://schemas.microsoft.com/office/word/2010/wordprocessingCanvas" xmlns:mc="http://schemas.openxmlformats.org/markup-compatibility/2006" xmlns:o="urn:schemas-microsoft-com:office:office" xmlns:r="http://schemas.openxmlformats.org/officeDocument/2006/relationships" xmlns:m="http://schemas.openxmlformats.org/officeDocument/2006/math" xmlns:v="urn:schemas-microsoft-com:vml" xmlns:wp14="http://schemas.microsoft.com/office/word/2010/wordprocessingDrawing" xmlns:wp="http://schemas.openxmlformats.org/drawingml/2006/wordprocessingDrawing" xmlns:w10="urn:schemas-microsoft-com:office:word" xmlns:w="http://schemas.openxmlformats.org/wordprocessingml/2006/main" xmlns:w14="http://schemas.microsoft.com/office/word/2010/wordml" xmlns:w15="http://schemas.microsoft.com/office/word/2012/wordml" xmlns:wpg="http://schemas.microsoft.com/office/word/2010/wordprocessingGroup" xmlns:wpi="http://schemas.microsoft.com/office/word/2010/wordprocessingInk" xmlns:wne="http://schemas.microsoft.com/office/word/2006/wordml" xmlns:wps="http://schemas.microsoft.com/office/word/2010/wordprocessingShape" mc:Ignorable="w14 w15 wp14">
   <w:abstractNum w:abstractNumId="0" w15:restartNumberingAfterBreak="0">
     <w:nsid w:val="44A1232A"/>
     <w:multiLevelType w:val="hybridMultilevel"/>
@@ -931,7 +1281,7 @@
 </file>
 
 <file path=word/styles.xml><?xml version="1.0" encoding="utf-8"?>
-<w:styles xmlns:mc="http://schemas.openxmlformats.org/markup-compatibility/2006" xmlns:r="http://schemas.openxmlformats.org/officeDocument/2006/relationships" xmlns:w="http://schemas.openxmlformats.org/wordprocessingml/2006/main" xmlns:w14="http://schemas.microsoft.com/office/word/2010/wordml" xmlns:w15="http://schemas.microsoft.com/office/word/2012/wordml" xmlns:w16se="http://schemas.microsoft.com/office/word/2015/wordml/symex" mc:Ignorable="w14 w15 w16se">
+<w:styles xmlns:mc="http://schemas.openxmlformats.org/markup-compatibility/2006" xmlns:r="http://schemas.openxmlformats.org/officeDocument/2006/relationships" xmlns:w="http://schemas.openxmlformats.org/wordprocessingml/2006/main" xmlns:w14="http://schemas.microsoft.com/office/word/2010/wordml" xmlns:w15="http://schemas.microsoft.com/office/word/2012/wordml" mc:Ignorable="w14 w15">
   <w:docDefaults>
     <w:rPrDefault>
       <w:rPr>
@@ -947,7 +1297,7 @@
       </w:pPr>
     </w:pPrDefault>
   </w:docDefaults>
-  <w:latentStyles w:defLockedState="0" w:defUIPriority="99" w:defSemiHidden="0" w:defUnhideWhenUsed="0" w:defQFormat="0" w:count="374">
+  <w:latentStyles w:defLockedState="0" w:defUIPriority="99" w:defSemiHidden="0" w:defUnhideWhenUsed="0" w:defQFormat="0" w:count="371">
     <w:lsdException w:name="Normal" w:uiPriority="0" w:qFormat="1"/>
     <w:lsdException w:name="heading 1" w:uiPriority="9" w:qFormat="1"/>
     <w:lsdException w:name="heading 2" w:semiHidden="1" w:uiPriority="9" w:unhideWhenUsed="1" w:qFormat="1"/>
@@ -1319,9 +1669,6 @@
     <w:lsdException w:name="List Table 5 Dark Accent 6" w:uiPriority="50"/>
     <w:lsdException w:name="List Table 6 Colorful Accent 6" w:uiPriority="51"/>
     <w:lsdException w:name="List Table 7 Colorful Accent 6" w:uiPriority="52"/>
-    <w:lsdException w:name="Mention" w:semiHidden="1" w:unhideWhenUsed="1"/>
-    <w:lsdException w:name="Smart Hyperlink" w:semiHidden="1" w:unhideWhenUsed="1"/>
-    <w:lsdException w:name="Hashtag" w:semiHidden="1" w:unhideWhenUsed="1"/>
   </w:latentStyles>
   <w:style w:type="paragraph" w:default="1" w:styleId="Normal">
     <w:name w:val="Normal"/>

</xml_diff>